<commit_message>
fix bug in mk_frq_cnts to include entire text node
</commit_message>
<xml_diff>
--- a/TEMP/input/p001v_++_MHS_PHS_CB_G1/tc_p001v.docx
+++ b/TEMP/input/p001v_++_MHS_PHS_CB_G1/tc_p001v.docx
@@ -246,7 +246,34 @@
           <w:color w:val="000000"/>
           <w:rtl w:val="0"/>
         </w:rPr>
-        <w:t xml:space="preserve">Pour lascher le ventre</w:t>
+        <w:t xml:space="preserve">Pour lascher le </w:t>
+      </w:r>
+      <w:r>
+        <w:rPr>
+          <w:rFonts w:ascii="Courier New" w:cs="Courier New" w:eastAsia="Courier New" w:hAnsi="Courier New"/>
+          <w:color w:val="0000ff"/>
+          <w:sz w:val="18"/>
+          <w:szCs w:val="18"/>
+          <w:rtl w:val="0"/>
+        </w:rPr>
+        <w:t xml:space="preserve">&lt;bp&gt;</w:t>
+      </w:r>
+      <w:r>
+        <w:rPr>
+          <w:color w:val="000000"/>
+          <w:rtl w:val="0"/>
+        </w:rPr>
+        <w:t xml:space="preserve">ventre</w:t>
+      </w:r>
+      <w:r>
+        <w:rPr>
+          <w:rFonts w:ascii="Courier New" w:cs="Courier New" w:eastAsia="Courier New" w:hAnsi="Courier New"/>
+          <w:color w:val="0000ff"/>
+          <w:sz w:val="18"/>
+          <w:szCs w:val="18"/>
+          <w:rtl w:val="0"/>
+        </w:rPr>
+        <w:t xml:space="preserve">&lt;/bp&gt;</w:t>
       </w:r>
       <w:r>
         <w:rPr>
@@ -532,7 +559,7 @@
           <w:szCs w:val="18"/>
           <w:rtl w:val="0"/>
         </w:rPr>
-        <w:t xml:space="preserve">&lt;/pa&gt;&lt;/m&gt;</w:t>
+        <w:t xml:space="preserve">&lt;/pa&gt;</w:t>
       </w:r>
       <w:r>
         <w:rPr>
@@ -572,7 +599,7 @@
           <w:szCs w:val="18"/>
           <w:rtl w:val="0"/>
         </w:rPr>
-        <w:t xml:space="preserve">&lt;m&gt;&lt;pa&gt;</w:t>
+        <w:t xml:space="preserve">&lt;pa&gt;</w:t>
       </w:r>
       <w:r>
         <w:rPr>
@@ -715,7 +742,34 @@
           <w:color w:val="000000"/>
           <w:rtl w:val="0"/>
         </w:rPr>
-        <w:t xml:space="preserve"> pour lestomac</w:t>
+        <w:t xml:space="preserve"> pour l</w:t>
+      </w:r>
+      <w:r>
+        <w:rPr>
+          <w:rFonts w:ascii="Courier New" w:cs="Courier New" w:eastAsia="Courier New" w:hAnsi="Courier New"/>
+          <w:color w:val="0000ff"/>
+          <w:sz w:val="18"/>
+          <w:szCs w:val="18"/>
+          <w:rtl w:val="0"/>
+        </w:rPr>
+        <w:t xml:space="preserve">&lt;bp&gt;</w:t>
+      </w:r>
+      <w:r>
+        <w:rPr>
+          <w:color w:val="000000"/>
+          <w:rtl w:val="0"/>
+        </w:rPr>
+        <w:t xml:space="preserve">estomac</w:t>
+      </w:r>
+      <w:r>
+        <w:rPr>
+          <w:rFonts w:ascii="Courier New" w:cs="Courier New" w:eastAsia="Courier New" w:hAnsi="Courier New"/>
+          <w:color w:val="0000ff"/>
+          <w:sz w:val="18"/>
+          <w:szCs w:val="18"/>
+          <w:rtl w:val="0"/>
+        </w:rPr>
+        <w:t xml:space="preserve">&lt;/bp&gt;</w:t>
       </w:r>
       <w:r>
         <w:rPr>
@@ -1155,7 +1209,68 @@
           <w:color w:val="000000"/>
           <w:rtl w:val="0"/>
         </w:rPr>
-        <w:t xml:space="preserve"> en prendre au matin lasche le ventre</w:t>
+        <w:t xml:space="preserve"> en prendre </w:t>
+      </w:r>
+      <w:r>
+        <w:rPr>
+          <w:rFonts w:ascii="Courier New" w:cs="Courier New" w:eastAsia="Courier New" w:hAnsi="Courier New"/>
+          <w:color w:val="0000ff"/>
+          <w:sz w:val="18"/>
+          <w:szCs w:val="18"/>
+          <w:rtl w:val="0"/>
+        </w:rPr>
+        <w:t xml:space="preserve">&lt;tmp&gt;</w:t>
+      </w:r>
+      <w:r>
+        <w:rPr>
+          <w:color w:val="000000"/>
+          <w:rtl w:val="0"/>
+        </w:rPr>
+        <w:t xml:space="preserve">au matin</w:t>
+      </w:r>
+      <w:r>
+        <w:rPr>
+          <w:rFonts w:ascii="Courier New" w:cs="Courier New" w:eastAsia="Courier New" w:hAnsi="Courier New"/>
+          <w:color w:val="0000ff"/>
+          <w:sz w:val="18"/>
+          <w:szCs w:val="18"/>
+          <w:rtl w:val="0"/>
+        </w:rPr>
+        <w:t xml:space="preserve">&lt;/tmp&gt;</w:t>
+      </w:r>
+      <w:r>
+        <w:rPr>
+          <w:color w:val="000000"/>
+          <w:rtl w:val="0"/>
+        </w:rPr>
+        <w:t xml:space="preserve"> lasche le </w:t>
+      </w:r>
+      <w:r>
+        <w:rPr>
+          <w:rFonts w:ascii="Courier New" w:cs="Courier New" w:eastAsia="Courier New" w:hAnsi="Courier New"/>
+          <w:color w:val="0000ff"/>
+          <w:sz w:val="18"/>
+          <w:szCs w:val="18"/>
+          <w:rtl w:val="0"/>
+        </w:rPr>
+        <w:t xml:space="preserve">&lt;bp&gt;</w:t>
+      </w:r>
+      <w:r>
+        <w:rPr>
+          <w:color w:val="000000"/>
+          <w:rtl w:val="0"/>
+        </w:rPr>
+        <w:t xml:space="preserve">ventre</w:t>
+      </w:r>
+      <w:r>
+        <w:rPr>
+          <w:rFonts w:ascii="Courier New" w:cs="Courier New" w:eastAsia="Courier New" w:hAnsi="Courier New"/>
+          <w:color w:val="0000ff"/>
+          <w:sz w:val="18"/>
+          <w:szCs w:val="18"/>
+          <w:rtl w:val="0"/>
+        </w:rPr>
+        <w:t xml:space="preserve">&lt;/bp&gt;</w:t>
       </w:r>
       <w:r>
         <w:rPr>

</xml_diff>